<commit_message>
doc: Actualizacion del documento de Base de datos
Documento actualizado: DDBD.docx
</commit_message>
<xml_diff>
--- a/Desarrollo/Artemis/Diseño/Artemis-DDBD.docx
+++ b/Desarrollo/Artemis/Diseño/Artemis-DDBD.docx
@@ -428,8 +428,16 @@
               <w:rPr>
                 <w:rFonts w:ascii="Barlow" w:eastAsia="Barlow" w:hAnsi="Barlow" w:cs="Barlow"/>
               </w:rPr>
-              <w:t xml:space="preserve"> Developer</w:t>
-            </w:r>
+              <w:t xml:space="preserve"> </w:t>
+            </w:r>
+            <w:proofErr w:type="spellStart"/>
+            <w:r>
+              <w:rPr>
+                <w:rFonts w:ascii="Barlow" w:eastAsia="Barlow" w:hAnsi="Barlow" w:cs="Barlow"/>
+              </w:rPr>
+              <w:t>Developer</w:t>
+            </w:r>
+            <w:proofErr w:type="spellEnd"/>
           </w:p>
         </w:tc>
       </w:tr>
@@ -3785,10 +3793,18 @@
           <w:noProof/>
         </w:rPr>
         <w:drawing>
-          <wp:inline distT="0" distB="0" distL="0" distR="0" wp14:anchorId="21F867DE" wp14:editId="51B57D0C">
-            <wp:extent cx="5730240" cy="4648200"/>
-            <wp:effectExtent l="0" t="0" r="3810" b="0"/>
-            <wp:docPr id="1" name="Imagen 1"/>
+          <wp:anchor distT="0" distB="0" distL="114300" distR="114300" simplePos="0" relativeHeight="251658240" behindDoc="0" locked="0" layoutInCell="1" allowOverlap="1" wp14:anchorId="56AC8967" wp14:editId="1B8FEEB2">
+            <wp:simplePos x="0" y="0"/>
+            <wp:positionH relativeFrom="margin">
+              <wp:posOffset>-317500</wp:posOffset>
+            </wp:positionH>
+            <wp:positionV relativeFrom="paragraph">
+              <wp:posOffset>352425</wp:posOffset>
+            </wp:positionV>
+            <wp:extent cx="6544310" cy="4488180"/>
+            <wp:effectExtent l="0" t="0" r="8890" b="7620"/>
+            <wp:wrapSquare wrapText="bothSides"/>
+            <wp:docPr id="2" name="Imagen 2"/>
             <wp:cNvGraphicFramePr>
               <a:graphicFrameLocks xmlns:a="http://schemas.openxmlformats.org/drawingml/2006/main" noChangeAspect="1"/>
             </wp:cNvGraphicFramePr>
@@ -3817,7 +3833,7 @@
                   <pic:spPr bwMode="auto">
                     <a:xfrm>
                       <a:off x="0" y="0"/>
-                      <a:ext cx="5730240" cy="4648200"/>
+                      <a:ext cx="6544310" cy="4488180"/>
                     </a:xfrm>
                     <a:prstGeom prst="rect">
                       <a:avLst/>
@@ -3830,7 +3846,13 @@
                 </pic:pic>
               </a:graphicData>
             </a:graphic>
-          </wp:inline>
+            <wp14:sizeRelH relativeFrom="page">
+              <wp14:pctWidth>0</wp14:pctWidth>
+            </wp14:sizeRelH>
+            <wp14:sizeRelV relativeFrom="page">
+              <wp14:pctHeight>0</wp14:pctHeight>
+            </wp14:sizeRelV>
+          </wp:anchor>
         </w:drawing>
       </w:r>
       <w:r>

</xml_diff>